<commit_message>
OB Figures for reading (same spec as math)
</commit_message>
<xml_diff>
--- a/OB_Figures_reading.docx
+++ b/OB_Figures_reading.docx
@@ -373,15 +373,44 @@
           <w:sz w:val="28"/>
         </w:rPr>
       </w:pPr>
+    </w:p>
+    <w:p>
+      <w:pPr>
+        <w:rPr>
+          <w:sz w:val="28"/>
+        </w:rPr>
+      </w:pPr>
+    </w:p>
+    <w:p>
+      <w:pPr>
+        <w:rPr>
+          <w:sz w:val="28"/>
+        </w:rPr>
+      </w:pPr>
+    </w:p>
+    <w:p>
+      <w:pPr>
+        <w:rPr>
+          <w:sz w:val="28"/>
+        </w:rPr>
+      </w:pPr>
+    </w:p>
+    <w:p>
+      <w:pPr>
+        <w:rPr>
+          <w:sz w:val="28"/>
+        </w:rPr>
+      </w:pPr>
       <w:r>
         <w:rPr>
           <w:noProof/>
         </w:rPr>
+        <w:lastRenderedPageBreak/>
         <w:drawing>
-          <wp:inline distT="0" distB="0" distL="0" distR="0" wp14:anchorId="5F4AECFE" wp14:editId="72D40ED5">
+          <wp:inline distT="0" distB="0" distL="0" distR="0" wp14:anchorId="6204574F" wp14:editId="04B065AF">
             <wp:extent cx="5943600" cy="3644265"/>
             <wp:effectExtent l="0" t="0" r="0" b="0"/>
-            <wp:docPr id="18" name="Picture 18"/>
+            <wp:docPr id="1" name="Picture 1"/>
             <wp:cNvGraphicFramePr>
               <a:graphicFrameLocks xmlns:a="http://schemas.openxmlformats.org/drawingml/2006/main" noChangeAspect="1"/>
             </wp:cNvGraphicFramePr>
@@ -420,36 +449,15 @@
           <w:sz w:val="28"/>
         </w:rPr>
       </w:pPr>
-    </w:p>
-    <w:p>
-      <w:pPr>
-        <w:rPr>
-          <w:sz w:val="28"/>
-        </w:rPr>
-      </w:pPr>
-    </w:p>
-    <w:p>
-      <w:pPr>
-        <w:rPr>
-          <w:sz w:val="28"/>
-        </w:rPr>
-      </w:pPr>
-    </w:p>
-    <w:p>
-      <w:pPr>
-        <w:rPr>
-          <w:sz w:val="28"/>
-        </w:rPr>
-      </w:pPr>
       <w:r>
         <w:rPr>
           <w:noProof/>
         </w:rPr>
         <w:drawing>
-          <wp:inline distT="0" distB="0" distL="0" distR="0" wp14:anchorId="6204574F" wp14:editId="04B065AF">
+          <wp:inline distT="0" distB="0" distL="0" distR="0" wp14:anchorId="105ADE6A" wp14:editId="73FA31C2">
             <wp:extent cx="5943600" cy="3644265"/>
             <wp:effectExtent l="0" t="0" r="0" b="0"/>
-            <wp:docPr id="1" name="Picture 1"/>
+            <wp:docPr id="7" name="Picture 7"/>
             <wp:cNvGraphicFramePr>
               <a:graphicFrameLocks xmlns:a="http://schemas.openxmlformats.org/drawingml/2006/main" noChangeAspect="1"/>
             </wp:cNvGraphicFramePr>
@@ -492,11 +500,12 @@
         <w:rPr>
           <w:noProof/>
         </w:rPr>
+        <w:lastRenderedPageBreak/>
         <w:drawing>
-          <wp:inline distT="0" distB="0" distL="0" distR="0" wp14:anchorId="105ADE6A" wp14:editId="73FA31C2">
+          <wp:inline distT="0" distB="0" distL="0" distR="0" wp14:anchorId="7809593F" wp14:editId="1025F626">
             <wp:extent cx="5943600" cy="3644265"/>
             <wp:effectExtent l="0" t="0" r="0" b="0"/>
-            <wp:docPr id="7" name="Picture 7"/>
+            <wp:docPr id="9" name="Picture 9"/>
             <wp:cNvGraphicFramePr>
               <a:graphicFrameLocks xmlns:a="http://schemas.openxmlformats.org/drawingml/2006/main" noChangeAspect="1"/>
             </wp:cNvGraphicFramePr>
@@ -539,12 +548,11 @@
         <w:rPr>
           <w:noProof/>
         </w:rPr>
-        <w:lastRenderedPageBreak/>
         <w:drawing>
-          <wp:inline distT="0" distB="0" distL="0" distR="0" wp14:anchorId="7809593F" wp14:editId="1025F626">
+          <wp:inline distT="0" distB="0" distL="0" distR="0" wp14:anchorId="61CBB593" wp14:editId="2D777DA1">
             <wp:extent cx="5943600" cy="3644265"/>
             <wp:effectExtent l="0" t="0" r="0" b="0"/>
-            <wp:docPr id="9" name="Picture 9"/>
+            <wp:docPr id="11" name="Picture 11"/>
             <wp:cNvGraphicFramePr>
               <a:graphicFrameLocks xmlns:a="http://schemas.openxmlformats.org/drawingml/2006/main" noChangeAspect="1"/>
             </wp:cNvGraphicFramePr>
@@ -587,11 +595,12 @@
         <w:rPr>
           <w:noProof/>
         </w:rPr>
+        <w:lastRenderedPageBreak/>
         <w:drawing>
-          <wp:inline distT="0" distB="0" distL="0" distR="0" wp14:anchorId="61CBB593" wp14:editId="2D777DA1">
+          <wp:inline distT="0" distB="0" distL="0" distR="0" wp14:anchorId="29799446" wp14:editId="211BD224">
             <wp:extent cx="5943600" cy="3644265"/>
             <wp:effectExtent l="0" t="0" r="0" b="0"/>
-            <wp:docPr id="11" name="Picture 11"/>
+            <wp:docPr id="13" name="Picture 13"/>
             <wp:cNvGraphicFramePr>
               <a:graphicFrameLocks xmlns:a="http://schemas.openxmlformats.org/drawingml/2006/main" noChangeAspect="1"/>
             </wp:cNvGraphicFramePr>
@@ -634,12 +643,11 @@
         <w:rPr>
           <w:noProof/>
         </w:rPr>
-        <w:lastRenderedPageBreak/>
         <w:drawing>
-          <wp:inline distT="0" distB="0" distL="0" distR="0" wp14:anchorId="29799446" wp14:editId="211BD224">
+          <wp:inline distT="0" distB="0" distL="0" distR="0" wp14:anchorId="03414744" wp14:editId="6B74E4FA">
             <wp:extent cx="5943600" cy="3644265"/>
             <wp:effectExtent l="0" t="0" r="0" b="0"/>
-            <wp:docPr id="13" name="Picture 13"/>
+            <wp:docPr id="15" name="Picture 15"/>
             <wp:cNvGraphicFramePr>
               <a:graphicFrameLocks xmlns:a="http://schemas.openxmlformats.org/drawingml/2006/main" noChangeAspect="1"/>
             </wp:cNvGraphicFramePr>
@@ -682,11 +690,12 @@
         <w:rPr>
           <w:noProof/>
         </w:rPr>
+        <w:lastRenderedPageBreak/>
         <w:drawing>
-          <wp:inline distT="0" distB="0" distL="0" distR="0" wp14:anchorId="03414744" wp14:editId="6B74E4FA">
+          <wp:inline distT="0" distB="0" distL="0" distR="0" wp14:anchorId="40378647" wp14:editId="454A579E">
             <wp:extent cx="5943600" cy="3644265"/>
             <wp:effectExtent l="0" t="0" r="0" b="0"/>
-            <wp:docPr id="15" name="Picture 15"/>
+            <wp:docPr id="17" name="Picture 17"/>
             <wp:cNvGraphicFramePr>
               <a:graphicFrameLocks xmlns:a="http://schemas.openxmlformats.org/drawingml/2006/main" noChangeAspect="1"/>
             </wp:cNvGraphicFramePr>
@@ -725,95 +734,7 @@
           <w:sz w:val="28"/>
         </w:rPr>
       </w:pPr>
-      <w:r>
-        <w:rPr>
-          <w:noProof/>
-        </w:rPr>
-        <w:lastRenderedPageBreak/>
-        <w:drawing>
-          <wp:inline distT="0" distB="0" distL="0" distR="0" wp14:anchorId="40378647" wp14:editId="454A579E">
-            <wp:extent cx="5943600" cy="3644265"/>
-            <wp:effectExtent l="0" t="0" r="0" b="0"/>
-            <wp:docPr id="17" name="Picture 17"/>
-            <wp:cNvGraphicFramePr>
-              <a:graphicFrameLocks xmlns:a="http://schemas.openxmlformats.org/drawingml/2006/main" noChangeAspect="1"/>
-            </wp:cNvGraphicFramePr>
-            <a:graphic xmlns:a="http://schemas.openxmlformats.org/drawingml/2006/main">
-              <a:graphicData uri="http://schemas.openxmlformats.org/drawingml/2006/picture">
-                <pic:pic xmlns:pic="http://schemas.openxmlformats.org/drawingml/2006/picture">
-                  <pic:nvPicPr>
-                    <pic:cNvPr id="1" name=""/>
-                    <pic:cNvPicPr/>
-                  </pic:nvPicPr>
-                  <pic:blipFill>
-                    <a:blip r:embed="rId18"/>
-                    <a:stretch>
-                      <a:fillRect/>
-                    </a:stretch>
-                  </pic:blipFill>
-                  <pic:spPr>
-                    <a:xfrm>
-                      <a:off x="0" y="0"/>
-                      <a:ext cx="5943600" cy="3644265"/>
-                    </a:xfrm>
-                    <a:prstGeom prst="rect">
-                      <a:avLst/>
-                    </a:prstGeom>
-                  </pic:spPr>
-                </pic:pic>
-              </a:graphicData>
-            </a:graphic>
-          </wp:inline>
-        </w:drawing>
-      </w:r>
-    </w:p>
-    <w:p>
-      <w:pPr>
-        <w:rPr>
-          <w:sz w:val="28"/>
-        </w:rPr>
-      </w:pPr>
       <w:bookmarkStart w:id="0" w:name="_GoBack"/>
-      <w:r>
-        <w:rPr>
-          <w:noProof/>
-        </w:rPr>
-        <w:drawing>
-          <wp:inline distT="0" distB="0" distL="0" distR="0" wp14:anchorId="4BCEE1C2" wp14:editId="3F73EC2E">
-            <wp:extent cx="5943600" cy="3644265"/>
-            <wp:effectExtent l="0" t="0" r="0" b="0"/>
-            <wp:docPr id="19" name="Picture 19"/>
-            <wp:cNvGraphicFramePr>
-              <a:graphicFrameLocks xmlns:a="http://schemas.openxmlformats.org/drawingml/2006/main" noChangeAspect="1"/>
-            </wp:cNvGraphicFramePr>
-            <a:graphic xmlns:a="http://schemas.openxmlformats.org/drawingml/2006/main">
-              <a:graphicData uri="http://schemas.openxmlformats.org/drawingml/2006/picture">
-                <pic:pic xmlns:pic="http://schemas.openxmlformats.org/drawingml/2006/picture">
-                  <pic:nvPicPr>
-                    <pic:cNvPr id="1" name=""/>
-                    <pic:cNvPicPr/>
-                  </pic:nvPicPr>
-                  <pic:blipFill>
-                    <a:blip r:embed="rId19"/>
-                    <a:stretch>
-                      <a:fillRect/>
-                    </a:stretch>
-                  </pic:blipFill>
-                  <pic:spPr>
-                    <a:xfrm>
-                      <a:off x="0" y="0"/>
-                      <a:ext cx="5943600" cy="3644265"/>
-                    </a:xfrm>
-                    <a:prstGeom prst="rect">
-                      <a:avLst/>
-                    </a:prstGeom>
-                  </pic:spPr>
-                </pic:pic>
-              </a:graphicData>
-            </a:graphic>
-          </wp:inline>
-        </w:drawing>
-      </w:r>
       <w:bookmarkEnd w:id="0"/>
     </w:p>
     <w:sectPr>

</xml_diff>

<commit_message>
OB Figures reading (incl Shanghai)
</commit_message>
<xml_diff>
--- a/OB_Figures_reading.docx
+++ b/OB_Figures_reading.docx
@@ -373,44 +373,15 @@
           <w:sz w:val="28"/>
         </w:rPr>
       </w:pPr>
-    </w:p>
-    <w:p>
-      <w:pPr>
-        <w:rPr>
-          <w:sz w:val="28"/>
-        </w:rPr>
-      </w:pPr>
-    </w:p>
-    <w:p>
-      <w:pPr>
-        <w:rPr>
-          <w:sz w:val="28"/>
-        </w:rPr>
-      </w:pPr>
-    </w:p>
-    <w:p>
-      <w:pPr>
-        <w:rPr>
-          <w:sz w:val="28"/>
-        </w:rPr>
-      </w:pPr>
-    </w:p>
-    <w:p>
-      <w:pPr>
-        <w:rPr>
-          <w:sz w:val="28"/>
-        </w:rPr>
-      </w:pPr>
       <w:r>
         <w:rPr>
           <w:noProof/>
         </w:rPr>
-        <w:lastRenderedPageBreak/>
         <w:drawing>
-          <wp:inline distT="0" distB="0" distL="0" distR="0" wp14:anchorId="6204574F" wp14:editId="04B065AF">
+          <wp:inline distT="0" distB="0" distL="0" distR="0" wp14:anchorId="53CA6A7C" wp14:editId="43C952E0">
             <wp:extent cx="5943600" cy="3644265"/>
             <wp:effectExtent l="0" t="0" r="0" b="0"/>
-            <wp:docPr id="1" name="Picture 1"/>
+            <wp:docPr id="2" name="Picture 2"/>
             <wp:cNvGraphicFramePr>
               <a:graphicFrameLocks xmlns:a="http://schemas.openxmlformats.org/drawingml/2006/main" noChangeAspect="1"/>
             </wp:cNvGraphicFramePr>
@@ -449,15 +420,43 @@
           <w:sz w:val="28"/>
         </w:rPr>
       </w:pPr>
+    </w:p>
+    <w:p>
+      <w:pPr>
+        <w:rPr>
+          <w:sz w:val="28"/>
+        </w:rPr>
+      </w:pPr>
+    </w:p>
+    <w:p>
+      <w:pPr>
+        <w:rPr>
+          <w:sz w:val="28"/>
+        </w:rPr>
+      </w:pPr>
+    </w:p>
+    <w:p>
+      <w:pPr>
+        <w:rPr>
+          <w:sz w:val="28"/>
+        </w:rPr>
+      </w:pPr>
+    </w:p>
+    <w:p>
+      <w:pPr>
+        <w:rPr>
+          <w:sz w:val="28"/>
+        </w:rPr>
+      </w:pPr>
       <w:r>
         <w:rPr>
           <w:noProof/>
         </w:rPr>
         <w:drawing>
-          <wp:inline distT="0" distB="0" distL="0" distR="0" wp14:anchorId="105ADE6A" wp14:editId="73FA31C2">
+          <wp:inline distT="0" distB="0" distL="0" distR="0" wp14:anchorId="6204574F" wp14:editId="04B065AF">
             <wp:extent cx="5943600" cy="3644265"/>
             <wp:effectExtent l="0" t="0" r="0" b="0"/>
-            <wp:docPr id="7" name="Picture 7"/>
+            <wp:docPr id="1" name="Picture 1"/>
             <wp:cNvGraphicFramePr>
               <a:graphicFrameLocks xmlns:a="http://schemas.openxmlformats.org/drawingml/2006/main" noChangeAspect="1"/>
             </wp:cNvGraphicFramePr>
@@ -500,12 +499,11 @@
         <w:rPr>
           <w:noProof/>
         </w:rPr>
-        <w:lastRenderedPageBreak/>
         <w:drawing>
-          <wp:inline distT="0" distB="0" distL="0" distR="0" wp14:anchorId="7809593F" wp14:editId="1025F626">
+          <wp:inline distT="0" distB="0" distL="0" distR="0" wp14:anchorId="105ADE6A" wp14:editId="73FA31C2">
             <wp:extent cx="5943600" cy="3644265"/>
             <wp:effectExtent l="0" t="0" r="0" b="0"/>
-            <wp:docPr id="9" name="Picture 9"/>
+            <wp:docPr id="7" name="Picture 7"/>
             <wp:cNvGraphicFramePr>
               <a:graphicFrameLocks xmlns:a="http://schemas.openxmlformats.org/drawingml/2006/main" noChangeAspect="1"/>
             </wp:cNvGraphicFramePr>
@@ -548,11 +546,12 @@
         <w:rPr>
           <w:noProof/>
         </w:rPr>
+        <w:lastRenderedPageBreak/>
         <w:drawing>
-          <wp:inline distT="0" distB="0" distL="0" distR="0" wp14:anchorId="61CBB593" wp14:editId="2D777DA1">
+          <wp:inline distT="0" distB="0" distL="0" distR="0" wp14:anchorId="7809593F" wp14:editId="1025F626">
             <wp:extent cx="5943600" cy="3644265"/>
             <wp:effectExtent l="0" t="0" r="0" b="0"/>
-            <wp:docPr id="11" name="Picture 11"/>
+            <wp:docPr id="9" name="Picture 9"/>
             <wp:cNvGraphicFramePr>
               <a:graphicFrameLocks xmlns:a="http://schemas.openxmlformats.org/drawingml/2006/main" noChangeAspect="1"/>
             </wp:cNvGraphicFramePr>
@@ -595,12 +594,11 @@
         <w:rPr>
           <w:noProof/>
         </w:rPr>
-        <w:lastRenderedPageBreak/>
         <w:drawing>
-          <wp:inline distT="0" distB="0" distL="0" distR="0" wp14:anchorId="29799446" wp14:editId="211BD224">
+          <wp:inline distT="0" distB="0" distL="0" distR="0" wp14:anchorId="61CBB593" wp14:editId="2D777DA1">
             <wp:extent cx="5943600" cy="3644265"/>
             <wp:effectExtent l="0" t="0" r="0" b="0"/>
-            <wp:docPr id="13" name="Picture 13"/>
+            <wp:docPr id="11" name="Picture 11"/>
             <wp:cNvGraphicFramePr>
               <a:graphicFrameLocks xmlns:a="http://schemas.openxmlformats.org/drawingml/2006/main" noChangeAspect="1"/>
             </wp:cNvGraphicFramePr>
@@ -643,11 +641,12 @@
         <w:rPr>
           <w:noProof/>
         </w:rPr>
+        <w:lastRenderedPageBreak/>
         <w:drawing>
-          <wp:inline distT="0" distB="0" distL="0" distR="0" wp14:anchorId="03414744" wp14:editId="6B74E4FA">
+          <wp:inline distT="0" distB="0" distL="0" distR="0" wp14:anchorId="29799446" wp14:editId="211BD224">
             <wp:extent cx="5943600" cy="3644265"/>
             <wp:effectExtent l="0" t="0" r="0" b="0"/>
-            <wp:docPr id="15" name="Picture 15"/>
+            <wp:docPr id="13" name="Picture 13"/>
             <wp:cNvGraphicFramePr>
               <a:graphicFrameLocks xmlns:a="http://schemas.openxmlformats.org/drawingml/2006/main" noChangeAspect="1"/>
             </wp:cNvGraphicFramePr>
@@ -690,12 +689,11 @@
         <w:rPr>
           <w:noProof/>
         </w:rPr>
-        <w:lastRenderedPageBreak/>
         <w:drawing>
-          <wp:inline distT="0" distB="0" distL="0" distR="0" wp14:anchorId="40378647" wp14:editId="454A579E">
+          <wp:inline distT="0" distB="0" distL="0" distR="0" wp14:anchorId="03414744" wp14:editId="6B74E4FA">
             <wp:extent cx="5943600" cy="3644265"/>
             <wp:effectExtent l="0" t="0" r="0" b="0"/>
-            <wp:docPr id="17" name="Picture 17"/>
+            <wp:docPr id="15" name="Picture 15"/>
             <wp:cNvGraphicFramePr>
               <a:graphicFrameLocks xmlns:a="http://schemas.openxmlformats.org/drawingml/2006/main" noChangeAspect="1"/>
             </wp:cNvGraphicFramePr>
@@ -734,6 +732,94 @@
           <w:sz w:val="28"/>
         </w:rPr>
       </w:pPr>
+      <w:r>
+        <w:rPr>
+          <w:noProof/>
+        </w:rPr>
+        <w:lastRenderedPageBreak/>
+        <w:drawing>
+          <wp:inline distT="0" distB="0" distL="0" distR="0" wp14:anchorId="40378647" wp14:editId="454A579E">
+            <wp:extent cx="5943600" cy="3644265"/>
+            <wp:effectExtent l="0" t="0" r="0" b="0"/>
+            <wp:docPr id="17" name="Picture 17"/>
+            <wp:cNvGraphicFramePr>
+              <a:graphicFrameLocks xmlns:a="http://schemas.openxmlformats.org/drawingml/2006/main" noChangeAspect="1"/>
+            </wp:cNvGraphicFramePr>
+            <a:graphic xmlns:a="http://schemas.openxmlformats.org/drawingml/2006/main">
+              <a:graphicData uri="http://schemas.openxmlformats.org/drawingml/2006/picture">
+                <pic:pic xmlns:pic="http://schemas.openxmlformats.org/drawingml/2006/picture">
+                  <pic:nvPicPr>
+                    <pic:cNvPr id="1" name=""/>
+                    <pic:cNvPicPr/>
+                  </pic:nvPicPr>
+                  <pic:blipFill>
+                    <a:blip r:embed="rId18"/>
+                    <a:stretch>
+                      <a:fillRect/>
+                    </a:stretch>
+                  </pic:blipFill>
+                  <pic:spPr>
+                    <a:xfrm>
+                      <a:off x="0" y="0"/>
+                      <a:ext cx="5943600" cy="3644265"/>
+                    </a:xfrm>
+                    <a:prstGeom prst="rect">
+                      <a:avLst/>
+                    </a:prstGeom>
+                  </pic:spPr>
+                </pic:pic>
+              </a:graphicData>
+            </a:graphic>
+          </wp:inline>
+        </w:drawing>
+      </w:r>
+    </w:p>
+    <w:p>
+      <w:pPr>
+        <w:rPr>
+          <w:sz w:val="28"/>
+        </w:rPr>
+      </w:pPr>
+      <w:r>
+        <w:rPr>
+          <w:noProof/>
+        </w:rPr>
+        <w:drawing>
+          <wp:inline distT="0" distB="0" distL="0" distR="0" wp14:anchorId="65A47182" wp14:editId="68FFE17F">
+            <wp:extent cx="5943600" cy="3644265"/>
+            <wp:effectExtent l="0" t="0" r="0" b="0"/>
+            <wp:docPr id="3" name="Picture 3"/>
+            <wp:cNvGraphicFramePr>
+              <a:graphicFrameLocks xmlns:a="http://schemas.openxmlformats.org/drawingml/2006/main" noChangeAspect="1"/>
+            </wp:cNvGraphicFramePr>
+            <a:graphic xmlns:a="http://schemas.openxmlformats.org/drawingml/2006/main">
+              <a:graphicData uri="http://schemas.openxmlformats.org/drawingml/2006/picture">
+                <pic:pic xmlns:pic="http://schemas.openxmlformats.org/drawingml/2006/picture">
+                  <pic:nvPicPr>
+                    <pic:cNvPr id="1" name=""/>
+                    <pic:cNvPicPr/>
+                  </pic:nvPicPr>
+                  <pic:blipFill>
+                    <a:blip r:embed="rId19"/>
+                    <a:stretch>
+                      <a:fillRect/>
+                    </a:stretch>
+                  </pic:blipFill>
+                  <pic:spPr>
+                    <a:xfrm>
+                      <a:off x="0" y="0"/>
+                      <a:ext cx="5943600" cy="3644265"/>
+                    </a:xfrm>
+                    <a:prstGeom prst="rect">
+                      <a:avLst/>
+                    </a:prstGeom>
+                  </pic:spPr>
+                </pic:pic>
+              </a:graphicData>
+            </a:graphic>
+          </wp:inline>
+        </w:drawing>
+      </w:r>
       <w:bookmarkStart w:id="0" w:name="_GoBack"/>
       <w:bookmarkEnd w:id="0"/>
     </w:p>

</xml_diff>

<commit_message>
changed ggplot - still need final variance update
</commit_message>
<xml_diff>
--- a/OB_Figures_reading.docx
+++ b/OB_Figures_reading.docx
@@ -4,40 +4,26 @@
   <w:body>
     <w:p>
       <w:pPr>
-        <w:jc w:val="center"/>
-        <w:rPr>
+        <w:rPr>
+          <w:b/>
           <w:sz w:val="32"/>
         </w:rPr>
       </w:pPr>
       <w:r>
         <w:rPr>
+          <w:b/>
           <w:sz w:val="32"/>
         </w:rPr>
-        <w:t xml:space="preserve">OB Figures </w:t>
-      </w:r>
-      <w:r>
-        <w:rPr>
-          <w:sz w:val="32"/>
-        </w:rPr>
-        <w:t>–</w:t>
-      </w:r>
-      <w:r>
-        <w:rPr>
-          <w:sz w:val="32"/>
-        </w:rPr>
-        <w:t xml:space="preserve"> Reading</w:t>
-      </w:r>
-    </w:p>
-    <w:p>
-      <w:pPr>
-        <w:rPr>
-          <w:sz w:val="28"/>
-        </w:rPr>
-      </w:pPr>
-    </w:p>
-    <w:p>
-      <w:pPr>
-        <w:rPr>
+        <w:t>UPDATED Figures:</w:t>
+      </w:r>
+      <w:bookmarkStart w:id="0" w:name="_GoBack"/>
+      <w:bookmarkEnd w:id="0"/>
+    </w:p>
+    <w:p>
+      <w:pPr>
+        <w:rPr>
+          <w:b/>
+          <w:color w:val="FF0000"/>
           <w:sz w:val="28"/>
         </w:rPr>
       </w:pPr>
@@ -46,10 +32,10 @@
           <w:noProof/>
         </w:rPr>
         <w:drawing>
-          <wp:inline distT="0" distB="0" distL="0" distR="0" wp14:anchorId="173EED60" wp14:editId="0EB0A334">
-            <wp:extent cx="5943600" cy="3644265"/>
-            <wp:effectExtent l="0" t="0" r="0" b="0"/>
-            <wp:docPr id="5" name="Picture 5"/>
+          <wp:inline distT="0" distB="0" distL="0" distR="0" wp14:anchorId="168E6E87" wp14:editId="610929DD">
+            <wp:extent cx="5943600" cy="4010660"/>
+            <wp:effectExtent l="0" t="0" r="0" b="8890"/>
+            <wp:docPr id="4" name="Picture 4"/>
             <wp:cNvGraphicFramePr>
               <a:graphicFrameLocks xmlns:a="http://schemas.openxmlformats.org/drawingml/2006/main" noChangeAspect="1"/>
             </wp:cNvGraphicFramePr>
@@ -69,7 +55,7 @@
                   <pic:spPr>
                     <a:xfrm>
                       <a:off x="0" y="0"/>
-                      <a:ext cx="5943600" cy="3644265"/>
+                      <a:ext cx="5943600" cy="4010660"/>
                     </a:xfrm>
                     <a:prstGeom prst="rect">
                       <a:avLst/>
@@ -85,6 +71,344 @@
     <w:p>
       <w:pPr>
         <w:rPr>
+          <w:b/>
+          <w:color w:val="FF0000"/>
+          <w:sz w:val="28"/>
+        </w:rPr>
+      </w:pPr>
+    </w:p>
+    <w:p>
+      <w:pPr>
+        <w:rPr>
+          <w:b/>
+          <w:color w:val="FF0000"/>
+          <w:sz w:val="28"/>
+        </w:rPr>
+      </w:pPr>
+    </w:p>
+    <w:p>
+      <w:pPr>
+        <w:rPr>
+          <w:b/>
+          <w:color w:val="FF0000"/>
+          <w:sz w:val="28"/>
+        </w:rPr>
+      </w:pPr>
+    </w:p>
+    <w:p>
+      <w:pPr>
+        <w:rPr>
+          <w:b/>
+          <w:color w:val="FF0000"/>
+          <w:sz w:val="28"/>
+        </w:rPr>
+      </w:pPr>
+    </w:p>
+    <w:p>
+      <w:pPr>
+        <w:rPr>
+          <w:b/>
+          <w:color w:val="FF0000"/>
+          <w:sz w:val="28"/>
+        </w:rPr>
+      </w:pPr>
+    </w:p>
+    <w:p>
+      <w:pPr>
+        <w:rPr>
+          <w:b/>
+          <w:color w:val="FF0000"/>
+          <w:sz w:val="28"/>
+        </w:rPr>
+      </w:pPr>
+    </w:p>
+    <w:p>
+      <w:pPr>
+        <w:rPr>
+          <w:b/>
+          <w:color w:val="FF0000"/>
+          <w:sz w:val="28"/>
+        </w:rPr>
+      </w:pPr>
+    </w:p>
+    <w:p>
+      <w:pPr>
+        <w:rPr>
+          <w:b/>
+          <w:color w:val="FF0000"/>
+          <w:sz w:val="28"/>
+        </w:rPr>
+      </w:pPr>
+    </w:p>
+    <w:p>
+      <w:pPr>
+        <w:rPr>
+          <w:b/>
+          <w:color w:val="FF0000"/>
+          <w:sz w:val="28"/>
+        </w:rPr>
+      </w:pPr>
+    </w:p>
+    <w:p>
+      <w:pPr>
+        <w:rPr>
+          <w:b/>
+          <w:color w:val="FF0000"/>
+          <w:sz w:val="28"/>
+        </w:rPr>
+      </w:pPr>
+    </w:p>
+    <w:p>
+      <w:pPr>
+        <w:rPr>
+          <w:b/>
+          <w:color w:val="FF0000"/>
+          <w:sz w:val="28"/>
+        </w:rPr>
+      </w:pPr>
+    </w:p>
+    <w:p>
+      <w:pPr>
+        <w:rPr>
+          <w:b/>
+          <w:color w:val="FF0000"/>
+          <w:sz w:val="28"/>
+        </w:rPr>
+      </w:pPr>
+    </w:p>
+    <w:p>
+      <w:pPr>
+        <w:rPr>
+          <w:b/>
+          <w:color w:val="FF0000"/>
+          <w:sz w:val="28"/>
+        </w:rPr>
+      </w:pPr>
+    </w:p>
+    <w:p>
+      <w:pPr>
+        <w:rPr>
+          <w:b/>
+          <w:color w:val="FF0000"/>
+          <w:sz w:val="28"/>
+        </w:rPr>
+      </w:pPr>
+    </w:p>
+    <w:p>
+      <w:pPr>
+        <w:rPr>
+          <w:b/>
+          <w:color w:val="FF0000"/>
+          <w:sz w:val="28"/>
+        </w:rPr>
+      </w:pPr>
+    </w:p>
+    <w:p>
+      <w:pPr>
+        <w:rPr>
+          <w:b/>
+          <w:color w:val="FF0000"/>
+          <w:sz w:val="28"/>
+        </w:rPr>
+      </w:pPr>
+    </w:p>
+    <w:p>
+      <w:pPr>
+        <w:rPr>
+          <w:b/>
+          <w:color w:val="FF0000"/>
+          <w:sz w:val="28"/>
+        </w:rPr>
+      </w:pPr>
+    </w:p>
+    <w:p>
+      <w:pPr>
+        <w:rPr>
+          <w:b/>
+          <w:color w:val="FF0000"/>
+          <w:sz w:val="28"/>
+        </w:rPr>
+      </w:pPr>
+    </w:p>
+    <w:p>
+      <w:pPr>
+        <w:rPr>
+          <w:b/>
+          <w:color w:val="FF0000"/>
+          <w:sz w:val="28"/>
+        </w:rPr>
+      </w:pPr>
+    </w:p>
+    <w:p>
+      <w:pPr>
+        <w:rPr>
+          <w:b/>
+          <w:color w:val="FF0000"/>
+          <w:sz w:val="28"/>
+        </w:rPr>
+      </w:pPr>
+    </w:p>
+    <w:p>
+      <w:pPr>
+        <w:rPr>
+          <w:b/>
+          <w:color w:val="FF0000"/>
+          <w:sz w:val="28"/>
+        </w:rPr>
+      </w:pPr>
+    </w:p>
+    <w:p>
+      <w:pPr>
+        <w:rPr>
+          <w:b/>
+          <w:color w:val="FF0000"/>
+          <w:sz w:val="28"/>
+        </w:rPr>
+      </w:pPr>
+    </w:p>
+    <w:p>
+      <w:pPr>
+        <w:rPr>
+          <w:b/>
+          <w:color w:val="FF0000"/>
+          <w:sz w:val="28"/>
+        </w:rPr>
+      </w:pPr>
+    </w:p>
+    <w:p>
+      <w:pPr>
+        <w:rPr>
+          <w:b/>
+          <w:color w:val="FF0000"/>
+          <w:sz w:val="28"/>
+        </w:rPr>
+      </w:pPr>
+    </w:p>
+    <w:p>
+      <w:pPr>
+        <w:rPr>
+          <w:b/>
+          <w:color w:val="FF0000"/>
+          <w:sz w:val="28"/>
+        </w:rPr>
+      </w:pPr>
+    </w:p>
+    <w:p>
+      <w:pPr>
+        <w:rPr>
+          <w:b/>
+          <w:color w:val="FF0000"/>
+          <w:sz w:val="28"/>
+        </w:rPr>
+      </w:pPr>
+    </w:p>
+    <w:p>
+      <w:pPr>
+        <w:rPr>
+          <w:b/>
+          <w:color w:val="FF0000"/>
+          <w:sz w:val="28"/>
+        </w:rPr>
+      </w:pPr>
+    </w:p>
+    <w:p>
+      <w:pPr>
+        <w:rPr>
+          <w:b/>
+          <w:color w:val="FF0000"/>
+          <w:sz w:val="28"/>
+        </w:rPr>
+      </w:pPr>
+    </w:p>
+    <w:p>
+      <w:pPr>
+        <w:rPr>
+          <w:b/>
+          <w:color w:val="FF0000"/>
+          <w:sz w:val="28"/>
+        </w:rPr>
+      </w:pPr>
+    </w:p>
+    <w:p>
+      <w:pPr>
+        <w:rPr>
+          <w:b/>
+          <w:color w:val="FF0000"/>
+          <w:sz w:val="28"/>
+        </w:rPr>
+      </w:pPr>
+    </w:p>
+    <w:p>
+      <w:pPr>
+        <w:rPr>
+          <w:b/>
+          <w:color w:val="FF0000"/>
+          <w:sz w:val="28"/>
+        </w:rPr>
+      </w:pPr>
+    </w:p>
+    <w:p>
+      <w:pPr>
+        <w:rPr>
+          <w:b/>
+          <w:color w:val="FF0000"/>
+          <w:sz w:val="28"/>
+        </w:rPr>
+      </w:pPr>
+    </w:p>
+    <w:p>
+      <w:pPr>
+        <w:rPr>
+          <w:b/>
+          <w:color w:val="FF0000"/>
+          <w:sz w:val="28"/>
+        </w:rPr>
+      </w:pPr>
+      <w:r>
+        <w:rPr>
+          <w:b/>
+          <w:color w:val="FF0000"/>
+          <w:sz w:val="28"/>
+        </w:rPr>
+        <w:t>OLD Figures – from the Oaxaca Package:</w:t>
+      </w:r>
+    </w:p>
+    <w:p>
+      <w:pPr>
+        <w:jc w:val="center"/>
+        <w:rPr>
+          <w:sz w:val="32"/>
+        </w:rPr>
+      </w:pPr>
+      <w:r>
+        <w:rPr>
+          <w:sz w:val="32"/>
+        </w:rPr>
+        <w:t xml:space="preserve">OB Figures </w:t>
+      </w:r>
+      <w:r>
+        <w:rPr>
+          <w:sz w:val="32"/>
+        </w:rPr>
+        <w:t>–</w:t>
+      </w:r>
+      <w:r>
+        <w:rPr>
+          <w:sz w:val="32"/>
+        </w:rPr>
+        <w:t xml:space="preserve"> Reading</w:t>
+      </w:r>
+    </w:p>
+    <w:p>
+      <w:pPr>
+        <w:rPr>
+          <w:sz w:val="28"/>
+        </w:rPr>
+      </w:pPr>
+    </w:p>
+    <w:p>
+      <w:pPr>
+        <w:rPr>
           <w:sz w:val="28"/>
         </w:rPr>
       </w:pPr>
@@ -92,11 +416,12 @@
         <w:rPr>
           <w:noProof/>
         </w:rPr>
+        <w:lastRenderedPageBreak/>
         <w:drawing>
-          <wp:inline distT="0" distB="0" distL="0" distR="0" wp14:anchorId="7B5ACF00" wp14:editId="3382143B">
+          <wp:inline distT="0" distB="0" distL="0" distR="0" wp14:anchorId="173EED60" wp14:editId="0EB0A334">
             <wp:extent cx="5943600" cy="3644265"/>
             <wp:effectExtent l="0" t="0" r="0" b="0"/>
-            <wp:docPr id="6" name="Picture 6"/>
+            <wp:docPr id="5" name="Picture 5"/>
             <wp:cNvGraphicFramePr>
               <a:graphicFrameLocks xmlns:a="http://schemas.openxmlformats.org/drawingml/2006/main" noChangeAspect="1"/>
             </wp:cNvGraphicFramePr>
@@ -139,12 +464,11 @@
         <w:rPr>
           <w:noProof/>
         </w:rPr>
-        <w:lastRenderedPageBreak/>
         <w:drawing>
-          <wp:inline distT="0" distB="0" distL="0" distR="0" wp14:anchorId="73A4A88B" wp14:editId="1A77D4B1">
+          <wp:inline distT="0" distB="0" distL="0" distR="0" wp14:anchorId="7B5ACF00" wp14:editId="3382143B">
             <wp:extent cx="5943600" cy="3644265"/>
             <wp:effectExtent l="0" t="0" r="0" b="0"/>
-            <wp:docPr id="8" name="Picture 8"/>
+            <wp:docPr id="6" name="Picture 6"/>
             <wp:cNvGraphicFramePr>
               <a:graphicFrameLocks xmlns:a="http://schemas.openxmlformats.org/drawingml/2006/main" noChangeAspect="1"/>
             </wp:cNvGraphicFramePr>
@@ -187,11 +511,12 @@
         <w:rPr>
           <w:noProof/>
         </w:rPr>
+        <w:lastRenderedPageBreak/>
         <w:drawing>
-          <wp:inline distT="0" distB="0" distL="0" distR="0" wp14:anchorId="206A7D09" wp14:editId="271C6497">
+          <wp:inline distT="0" distB="0" distL="0" distR="0" wp14:anchorId="73A4A88B" wp14:editId="1A77D4B1">
             <wp:extent cx="5943600" cy="3644265"/>
             <wp:effectExtent l="0" t="0" r="0" b="0"/>
-            <wp:docPr id="10" name="Picture 10"/>
+            <wp:docPr id="8" name="Picture 8"/>
             <wp:cNvGraphicFramePr>
               <a:graphicFrameLocks xmlns:a="http://schemas.openxmlformats.org/drawingml/2006/main" noChangeAspect="1"/>
             </wp:cNvGraphicFramePr>
@@ -234,12 +559,11 @@
         <w:rPr>
           <w:noProof/>
         </w:rPr>
-        <w:lastRenderedPageBreak/>
         <w:drawing>
-          <wp:inline distT="0" distB="0" distL="0" distR="0" wp14:anchorId="58FFA093" wp14:editId="421314A1">
+          <wp:inline distT="0" distB="0" distL="0" distR="0" wp14:anchorId="206A7D09" wp14:editId="271C6497">
             <wp:extent cx="5943600" cy="3644265"/>
             <wp:effectExtent l="0" t="0" r="0" b="0"/>
-            <wp:docPr id="12" name="Picture 12"/>
+            <wp:docPr id="10" name="Picture 10"/>
             <wp:cNvGraphicFramePr>
               <a:graphicFrameLocks xmlns:a="http://schemas.openxmlformats.org/drawingml/2006/main" noChangeAspect="1"/>
             </wp:cNvGraphicFramePr>
@@ -282,11 +606,12 @@
         <w:rPr>
           <w:noProof/>
         </w:rPr>
+        <w:lastRenderedPageBreak/>
         <w:drawing>
-          <wp:inline distT="0" distB="0" distL="0" distR="0" wp14:anchorId="30B890F2" wp14:editId="05D90347">
+          <wp:inline distT="0" distB="0" distL="0" distR="0" wp14:anchorId="58FFA093" wp14:editId="421314A1">
             <wp:extent cx="5943600" cy="3644265"/>
             <wp:effectExtent l="0" t="0" r="0" b="0"/>
-            <wp:docPr id="14" name="Picture 14"/>
+            <wp:docPr id="12" name="Picture 12"/>
             <wp:cNvGraphicFramePr>
               <a:graphicFrameLocks xmlns:a="http://schemas.openxmlformats.org/drawingml/2006/main" noChangeAspect="1"/>
             </wp:cNvGraphicFramePr>
@@ -329,12 +654,11 @@
         <w:rPr>
           <w:noProof/>
         </w:rPr>
-        <w:lastRenderedPageBreak/>
         <w:drawing>
-          <wp:inline distT="0" distB="0" distL="0" distR="0" wp14:anchorId="2D782FF7" wp14:editId="5ADC3058">
+          <wp:inline distT="0" distB="0" distL="0" distR="0" wp14:anchorId="30B890F2" wp14:editId="05D90347">
             <wp:extent cx="5943600" cy="3644265"/>
             <wp:effectExtent l="0" t="0" r="0" b="0"/>
-            <wp:docPr id="16" name="Picture 16"/>
+            <wp:docPr id="14" name="Picture 14"/>
             <wp:cNvGraphicFramePr>
               <a:graphicFrameLocks xmlns:a="http://schemas.openxmlformats.org/drawingml/2006/main" noChangeAspect="1"/>
             </wp:cNvGraphicFramePr>
@@ -377,11 +701,12 @@
         <w:rPr>
           <w:noProof/>
         </w:rPr>
+        <w:lastRenderedPageBreak/>
         <w:drawing>
-          <wp:inline distT="0" distB="0" distL="0" distR="0" wp14:anchorId="53CA6A7C" wp14:editId="43C952E0">
+          <wp:inline distT="0" distB="0" distL="0" distR="0" wp14:anchorId="2D782FF7" wp14:editId="5ADC3058">
             <wp:extent cx="5943600" cy="3644265"/>
             <wp:effectExtent l="0" t="0" r="0" b="0"/>
-            <wp:docPr id="2" name="Picture 2"/>
+            <wp:docPr id="16" name="Picture 16"/>
             <wp:cNvGraphicFramePr>
               <a:graphicFrameLocks xmlns:a="http://schemas.openxmlformats.org/drawingml/2006/main" noChangeAspect="1"/>
             </wp:cNvGraphicFramePr>
@@ -420,43 +745,15 @@
           <w:sz w:val="28"/>
         </w:rPr>
       </w:pPr>
-    </w:p>
-    <w:p>
-      <w:pPr>
-        <w:rPr>
-          <w:sz w:val="28"/>
-        </w:rPr>
-      </w:pPr>
-    </w:p>
-    <w:p>
-      <w:pPr>
-        <w:rPr>
-          <w:sz w:val="28"/>
-        </w:rPr>
-      </w:pPr>
-    </w:p>
-    <w:p>
-      <w:pPr>
-        <w:rPr>
-          <w:sz w:val="28"/>
-        </w:rPr>
-      </w:pPr>
-    </w:p>
-    <w:p>
-      <w:pPr>
-        <w:rPr>
-          <w:sz w:val="28"/>
-        </w:rPr>
-      </w:pPr>
       <w:r>
         <w:rPr>
           <w:noProof/>
         </w:rPr>
         <w:drawing>
-          <wp:inline distT="0" distB="0" distL="0" distR="0" wp14:anchorId="6204574F" wp14:editId="04B065AF">
+          <wp:inline distT="0" distB="0" distL="0" distR="0" wp14:anchorId="53CA6A7C" wp14:editId="43C952E0">
             <wp:extent cx="5943600" cy="3644265"/>
             <wp:effectExtent l="0" t="0" r="0" b="0"/>
-            <wp:docPr id="1" name="Picture 1"/>
+            <wp:docPr id="2" name="Picture 2"/>
             <wp:cNvGraphicFramePr>
               <a:graphicFrameLocks xmlns:a="http://schemas.openxmlformats.org/drawingml/2006/main" noChangeAspect="1"/>
             </wp:cNvGraphicFramePr>
@@ -495,15 +792,43 @@
           <w:sz w:val="28"/>
         </w:rPr>
       </w:pPr>
+    </w:p>
+    <w:p>
+      <w:pPr>
+        <w:rPr>
+          <w:sz w:val="28"/>
+        </w:rPr>
+      </w:pPr>
+    </w:p>
+    <w:p>
+      <w:pPr>
+        <w:rPr>
+          <w:sz w:val="28"/>
+        </w:rPr>
+      </w:pPr>
+    </w:p>
+    <w:p>
+      <w:pPr>
+        <w:rPr>
+          <w:sz w:val="28"/>
+        </w:rPr>
+      </w:pPr>
+    </w:p>
+    <w:p>
+      <w:pPr>
+        <w:rPr>
+          <w:sz w:val="28"/>
+        </w:rPr>
+      </w:pPr>
       <w:r>
         <w:rPr>
           <w:noProof/>
         </w:rPr>
         <w:drawing>
-          <wp:inline distT="0" distB="0" distL="0" distR="0" wp14:anchorId="105ADE6A" wp14:editId="73FA31C2">
+          <wp:inline distT="0" distB="0" distL="0" distR="0" wp14:anchorId="6204574F" wp14:editId="04B065AF">
             <wp:extent cx="5943600" cy="3644265"/>
             <wp:effectExtent l="0" t="0" r="0" b="0"/>
-            <wp:docPr id="7" name="Picture 7"/>
+            <wp:docPr id="1" name="Picture 1"/>
             <wp:cNvGraphicFramePr>
               <a:graphicFrameLocks xmlns:a="http://schemas.openxmlformats.org/drawingml/2006/main" noChangeAspect="1"/>
             </wp:cNvGraphicFramePr>
@@ -546,12 +871,11 @@
         <w:rPr>
           <w:noProof/>
         </w:rPr>
-        <w:lastRenderedPageBreak/>
         <w:drawing>
-          <wp:inline distT="0" distB="0" distL="0" distR="0" wp14:anchorId="7809593F" wp14:editId="1025F626">
+          <wp:inline distT="0" distB="0" distL="0" distR="0" wp14:anchorId="105ADE6A" wp14:editId="73FA31C2">
             <wp:extent cx="5943600" cy="3644265"/>
             <wp:effectExtent l="0" t="0" r="0" b="0"/>
-            <wp:docPr id="9" name="Picture 9"/>
+            <wp:docPr id="7" name="Picture 7"/>
             <wp:cNvGraphicFramePr>
               <a:graphicFrameLocks xmlns:a="http://schemas.openxmlformats.org/drawingml/2006/main" noChangeAspect="1"/>
             </wp:cNvGraphicFramePr>
@@ -594,11 +918,12 @@
         <w:rPr>
           <w:noProof/>
         </w:rPr>
+        <w:lastRenderedPageBreak/>
         <w:drawing>
-          <wp:inline distT="0" distB="0" distL="0" distR="0" wp14:anchorId="61CBB593" wp14:editId="2D777DA1">
+          <wp:inline distT="0" distB="0" distL="0" distR="0" wp14:anchorId="7809593F" wp14:editId="1025F626">
             <wp:extent cx="5943600" cy="3644265"/>
             <wp:effectExtent l="0" t="0" r="0" b="0"/>
-            <wp:docPr id="11" name="Picture 11"/>
+            <wp:docPr id="9" name="Picture 9"/>
             <wp:cNvGraphicFramePr>
               <a:graphicFrameLocks xmlns:a="http://schemas.openxmlformats.org/drawingml/2006/main" noChangeAspect="1"/>
             </wp:cNvGraphicFramePr>
@@ -641,12 +966,11 @@
         <w:rPr>
           <w:noProof/>
         </w:rPr>
-        <w:lastRenderedPageBreak/>
         <w:drawing>
-          <wp:inline distT="0" distB="0" distL="0" distR="0" wp14:anchorId="29799446" wp14:editId="211BD224">
+          <wp:inline distT="0" distB="0" distL="0" distR="0" wp14:anchorId="61CBB593" wp14:editId="2D777DA1">
             <wp:extent cx="5943600" cy="3644265"/>
             <wp:effectExtent l="0" t="0" r="0" b="0"/>
-            <wp:docPr id="13" name="Picture 13"/>
+            <wp:docPr id="11" name="Picture 11"/>
             <wp:cNvGraphicFramePr>
               <a:graphicFrameLocks xmlns:a="http://schemas.openxmlformats.org/drawingml/2006/main" noChangeAspect="1"/>
             </wp:cNvGraphicFramePr>
@@ -689,11 +1013,12 @@
         <w:rPr>
           <w:noProof/>
         </w:rPr>
+        <w:lastRenderedPageBreak/>
         <w:drawing>
-          <wp:inline distT="0" distB="0" distL="0" distR="0" wp14:anchorId="03414744" wp14:editId="6B74E4FA">
+          <wp:inline distT="0" distB="0" distL="0" distR="0" wp14:anchorId="29799446" wp14:editId="211BD224">
             <wp:extent cx="5943600" cy="3644265"/>
             <wp:effectExtent l="0" t="0" r="0" b="0"/>
-            <wp:docPr id="15" name="Picture 15"/>
+            <wp:docPr id="13" name="Picture 13"/>
             <wp:cNvGraphicFramePr>
               <a:graphicFrameLocks xmlns:a="http://schemas.openxmlformats.org/drawingml/2006/main" noChangeAspect="1"/>
             </wp:cNvGraphicFramePr>
@@ -736,12 +1061,11 @@
         <w:rPr>
           <w:noProof/>
         </w:rPr>
-        <w:lastRenderedPageBreak/>
         <w:drawing>
-          <wp:inline distT="0" distB="0" distL="0" distR="0" wp14:anchorId="40378647" wp14:editId="454A579E">
+          <wp:inline distT="0" distB="0" distL="0" distR="0" wp14:anchorId="03414744" wp14:editId="6B74E4FA">
             <wp:extent cx="5943600" cy="3644265"/>
             <wp:effectExtent l="0" t="0" r="0" b="0"/>
-            <wp:docPr id="17" name="Picture 17"/>
+            <wp:docPr id="15" name="Picture 15"/>
             <wp:cNvGraphicFramePr>
               <a:graphicFrameLocks xmlns:a="http://schemas.openxmlformats.org/drawingml/2006/main" noChangeAspect="1"/>
             </wp:cNvGraphicFramePr>
@@ -784,11 +1108,12 @@
         <w:rPr>
           <w:noProof/>
         </w:rPr>
+        <w:lastRenderedPageBreak/>
         <w:drawing>
-          <wp:inline distT="0" distB="0" distL="0" distR="0" wp14:anchorId="65A47182" wp14:editId="68FFE17F">
+          <wp:inline distT="0" distB="0" distL="0" distR="0" wp14:anchorId="40378647" wp14:editId="454A579E">
             <wp:extent cx="5943600" cy="3644265"/>
             <wp:effectExtent l="0" t="0" r="0" b="0"/>
-            <wp:docPr id="3" name="Picture 3"/>
+            <wp:docPr id="17" name="Picture 17"/>
             <wp:cNvGraphicFramePr>
               <a:graphicFrameLocks xmlns:a="http://schemas.openxmlformats.org/drawingml/2006/main" noChangeAspect="1"/>
             </wp:cNvGraphicFramePr>
@@ -820,8 +1145,53 @@
           </wp:inline>
         </w:drawing>
       </w:r>
-      <w:bookmarkStart w:id="0" w:name="_GoBack"/>
-      <w:bookmarkEnd w:id="0"/>
+    </w:p>
+    <w:p>
+      <w:pPr>
+        <w:rPr>
+          <w:sz w:val="28"/>
+        </w:rPr>
+      </w:pPr>
+      <w:r>
+        <w:rPr>
+          <w:noProof/>
+        </w:rPr>
+        <w:drawing>
+          <wp:inline distT="0" distB="0" distL="0" distR="0" wp14:anchorId="65A47182" wp14:editId="68FFE17F">
+            <wp:extent cx="5943600" cy="3644265"/>
+            <wp:effectExtent l="0" t="0" r="0" b="0"/>
+            <wp:docPr id="3" name="Picture 3"/>
+            <wp:cNvGraphicFramePr>
+              <a:graphicFrameLocks xmlns:a="http://schemas.openxmlformats.org/drawingml/2006/main" noChangeAspect="1"/>
+            </wp:cNvGraphicFramePr>
+            <a:graphic xmlns:a="http://schemas.openxmlformats.org/drawingml/2006/main">
+              <a:graphicData uri="http://schemas.openxmlformats.org/drawingml/2006/picture">
+                <pic:pic xmlns:pic="http://schemas.openxmlformats.org/drawingml/2006/picture">
+                  <pic:nvPicPr>
+                    <pic:cNvPr id="1" name=""/>
+                    <pic:cNvPicPr/>
+                  </pic:nvPicPr>
+                  <pic:blipFill>
+                    <a:blip r:embed="rId20"/>
+                    <a:stretch>
+                      <a:fillRect/>
+                    </a:stretch>
+                  </pic:blipFill>
+                  <pic:spPr>
+                    <a:xfrm>
+                      <a:off x="0" y="0"/>
+                      <a:ext cx="5943600" cy="3644265"/>
+                    </a:xfrm>
+                    <a:prstGeom prst="rect">
+                      <a:avLst/>
+                    </a:prstGeom>
+                  </pic:spPr>
+                </pic:pic>
+              </a:graphicData>
+            </a:graphic>
+          </wp:inline>
+        </w:drawing>
+      </w:r>
     </w:p>
     <w:sectPr>
       <w:pgSz w:w="12240" w:h="15840"/>

</xml_diff>